<commit_message>
Atualizando as perguntas do jogo caça-palavras
</commit_message>
<xml_diff>
--- a/ARQCOMP Exercicio 04 v1 - Perguntas cruzadinha.docx
+++ b/ARQCOMP Exercicio 04 v1 - Perguntas cruzadinha.docx
@@ -526,515 +526,6 @@
       <w:pPr>
         <w:rPr>
           <w:rFonts w:ascii="Trebuchet MS" w:hAnsi="Trebuchet MS"/>
-        </w:rPr>
-      </w:pPr>
-    </w:p>
-    <w:p>
-      <w:pPr>
-        <w:rPr>
-          <w:rFonts w:ascii="Trebuchet MS" w:hAnsi="Trebuchet MS"/>
-        </w:rPr>
-      </w:pPr>
-    </w:p>
-    <w:p>
-      <w:pPr>
-        <w:rPr>
-          <w:rFonts w:ascii="Trebuchet MS" w:hAnsi="Trebuchet MS"/>
-        </w:rPr>
-      </w:pPr>
-      <w:r>
-        <w:rPr>
-          <w:rFonts w:ascii="Trebuchet MS" w:hAnsi="Trebuchet MS"/>
-        </w:rPr>
-        <w:t>+--------------------+</w:t>
-      </w:r>
-    </w:p>
-    <w:p>
-      <w:pPr>
-        <w:rPr>
-          <w:rFonts w:ascii="Trebuchet MS" w:hAnsi="Trebuchet MS"/>
-        </w:rPr>
-      </w:pPr>
-      <w:r>
-        <w:rPr>
-          <w:rFonts w:ascii="Trebuchet MS" w:hAnsi="Trebuchet MS"/>
-        </w:rPr>
-        <w:t>| Dispositivos       |</w:t>
-      </w:r>
-    </w:p>
-    <w:p>
-      <w:pPr>
-        <w:rPr>
-          <w:rFonts w:ascii="Trebuchet MS" w:hAnsi="Trebuchet MS"/>
-        </w:rPr>
-      </w:pPr>
-      <w:r>
-        <w:rPr>
-          <w:rFonts w:ascii="Trebuchet MS" w:hAnsi="Trebuchet MS"/>
-        </w:rPr>
-        <w:t>| de Entrada         |</w:t>
-      </w:r>
-    </w:p>
-    <w:p>
-      <w:pPr>
-        <w:rPr>
-          <w:rFonts w:ascii="Trebuchet MS" w:hAnsi="Trebuchet MS"/>
-        </w:rPr>
-      </w:pPr>
-      <w:r>
-        <w:rPr>
-          <w:rFonts w:ascii="Trebuchet MS" w:hAnsi="Trebuchet MS"/>
-        </w:rPr>
-        <w:t>+---------+----------+</w:t>
-      </w:r>
-    </w:p>
-    <w:p>
-      <w:pPr>
-        <w:rPr>
-          <w:rFonts w:ascii="Trebuchet MS" w:hAnsi="Trebuchet MS"/>
-        </w:rPr>
-      </w:pPr>
-      <w:r>
-        <w:rPr>
-          <w:rFonts w:ascii="Trebuchet MS" w:hAnsi="Trebuchet MS"/>
-        </w:rPr>
-        <w:t xml:space="preserve">          |</w:t>
-      </w:r>
-    </w:p>
-    <w:p>
-      <w:pPr>
-        <w:rPr>
-          <w:rFonts w:ascii="Trebuchet MS" w:hAnsi="Trebuchet MS"/>
-        </w:rPr>
-      </w:pPr>
-      <w:r>
-        <w:rPr>
-          <w:rFonts w:ascii="Trebuchet MS" w:hAnsi="Trebuchet MS"/>
-        </w:rPr>
-        <w:t xml:space="preserve">          |</w:t>
-      </w:r>
-    </w:p>
-    <w:p>
-      <w:pPr>
-        <w:rPr>
-          <w:rFonts w:ascii="Trebuchet MS" w:hAnsi="Trebuchet MS"/>
-        </w:rPr>
-      </w:pPr>
-      <w:r>
-        <w:rPr>
-          <w:rFonts w:ascii="Trebuchet MS" w:hAnsi="Trebuchet MS"/>
-        </w:rPr>
-        <w:t>+---------v----------+</w:t>
-      </w:r>
-    </w:p>
-    <w:p>
-      <w:pPr>
-        <w:rPr>
-          <w:rFonts w:ascii="Trebuchet MS" w:hAnsi="Trebuchet MS"/>
-        </w:rPr>
-      </w:pPr>
-      <w:r>
-        <w:rPr>
-          <w:rFonts w:ascii="Trebuchet MS" w:hAnsi="Trebuchet MS"/>
-        </w:rPr>
-        <w:t>| Unidade de Controle|</w:t>
-      </w:r>
-    </w:p>
-    <w:p>
-      <w:pPr>
-        <w:rPr>
-          <w:rFonts w:ascii="Trebuchet MS" w:hAnsi="Trebuchet MS"/>
-        </w:rPr>
-      </w:pPr>
-      <w:r>
-        <w:rPr>
-          <w:rFonts w:ascii="Trebuchet MS" w:hAnsi="Trebuchet MS"/>
-        </w:rPr>
-        <w:t>| (</w:t>
-      </w:r>
-      <w:proofErr w:type="gramStart"/>
-      <w:r>
-        <w:rPr>
-          <w:rFonts w:ascii="Trebuchet MS" w:hAnsi="Trebuchet MS"/>
-        </w:rPr>
-        <w:t xml:space="preserve">UC)   </w:t>
-      </w:r>
-      <w:proofErr w:type="gramEnd"/>
-      <w:r>
-        <w:rPr>
-          <w:rFonts w:ascii="Trebuchet MS" w:hAnsi="Trebuchet MS"/>
-        </w:rPr>
-        <w:t xml:space="preserve">            |</w:t>
-      </w:r>
-    </w:p>
-    <w:p>
-      <w:pPr>
-        <w:rPr>
-          <w:rFonts w:ascii="Trebuchet MS" w:hAnsi="Trebuchet MS"/>
-        </w:rPr>
-      </w:pPr>
-      <w:r>
-        <w:rPr>
-          <w:rFonts w:ascii="Trebuchet MS" w:hAnsi="Trebuchet MS"/>
-        </w:rPr>
-        <w:t>+----------+---------+</w:t>
-      </w:r>
-    </w:p>
-    <w:p>
-      <w:pPr>
-        <w:rPr>
-          <w:rFonts w:ascii="Trebuchet MS" w:hAnsi="Trebuchet MS"/>
-        </w:rPr>
-      </w:pPr>
-      <w:r>
-        <w:rPr>
-          <w:rFonts w:ascii="Trebuchet MS" w:hAnsi="Trebuchet MS"/>
-        </w:rPr>
-        <w:t xml:space="preserve">           |</w:t>
-      </w:r>
-    </w:p>
-    <w:p>
-      <w:pPr>
-        <w:rPr>
-          <w:rFonts w:ascii="Trebuchet MS" w:hAnsi="Trebuchet MS"/>
-        </w:rPr>
-      </w:pPr>
-      <w:r>
-        <w:rPr>
-          <w:rFonts w:ascii="Trebuchet MS" w:hAnsi="Trebuchet MS"/>
-        </w:rPr>
-        <w:t xml:space="preserve">           |</w:t>
-      </w:r>
-    </w:p>
-    <w:p>
-      <w:pPr>
-        <w:rPr>
-          <w:rFonts w:ascii="Trebuchet MS" w:hAnsi="Trebuchet MS"/>
-        </w:rPr>
-      </w:pPr>
-      <w:r>
-        <w:rPr>
-          <w:rFonts w:ascii="Trebuchet MS" w:hAnsi="Trebuchet MS"/>
-        </w:rPr>
-        <w:t>+----------v---------+</w:t>
-      </w:r>
-    </w:p>
-    <w:p>
-      <w:pPr>
-        <w:rPr>
-          <w:rFonts w:ascii="Trebuchet MS" w:hAnsi="Trebuchet MS"/>
-        </w:rPr>
-      </w:pPr>
-      <w:r>
-        <w:rPr>
-          <w:rFonts w:ascii="Trebuchet MS" w:hAnsi="Trebuchet MS"/>
-        </w:rPr>
-        <w:t>| Unidade Lógica e   |</w:t>
-      </w:r>
-    </w:p>
-    <w:p>
-      <w:pPr>
-        <w:rPr>
-          <w:rFonts w:ascii="Trebuchet MS" w:hAnsi="Trebuchet MS"/>
-        </w:rPr>
-      </w:pPr>
-      <w:r>
-        <w:rPr>
-          <w:rFonts w:ascii="Trebuchet MS" w:hAnsi="Trebuchet MS"/>
-        </w:rPr>
-        <w:t>| Aritmética (</w:t>
-      </w:r>
-      <w:proofErr w:type="gramStart"/>
-      <w:r>
-        <w:rPr>
-          <w:rFonts w:ascii="Trebuchet MS" w:hAnsi="Trebuchet MS"/>
-        </w:rPr>
-        <w:t xml:space="preserve">ULA)   </w:t>
-      </w:r>
-      <w:proofErr w:type="gramEnd"/>
-      <w:r>
-        <w:rPr>
-          <w:rFonts w:ascii="Trebuchet MS" w:hAnsi="Trebuchet MS"/>
-        </w:rPr>
-        <w:t>|</w:t>
-      </w:r>
-    </w:p>
-    <w:p>
-      <w:pPr>
-        <w:rPr>
-          <w:rFonts w:ascii="Trebuchet MS" w:hAnsi="Trebuchet MS"/>
-        </w:rPr>
-      </w:pPr>
-      <w:r>
-        <w:rPr>
-          <w:rFonts w:ascii="Trebuchet MS" w:hAnsi="Trebuchet MS"/>
-        </w:rPr>
-        <w:lastRenderedPageBreak/>
-        <w:t>+----------+---------+</w:t>
-      </w:r>
-    </w:p>
-    <w:p>
-      <w:pPr>
-        <w:rPr>
-          <w:rFonts w:ascii="Trebuchet MS" w:hAnsi="Trebuchet MS"/>
-        </w:rPr>
-      </w:pPr>
-      <w:r>
-        <w:rPr>
-          <w:rFonts w:ascii="Trebuchet MS" w:hAnsi="Trebuchet MS"/>
-        </w:rPr>
-        <w:t xml:space="preserve">           |</w:t>
-      </w:r>
-    </w:p>
-    <w:p>
-      <w:pPr>
-        <w:rPr>
-          <w:rFonts w:ascii="Trebuchet MS" w:hAnsi="Trebuchet MS"/>
-        </w:rPr>
-      </w:pPr>
-      <w:r>
-        <w:rPr>
-          <w:rFonts w:ascii="Trebuchet MS" w:hAnsi="Trebuchet MS"/>
-        </w:rPr>
-        <w:t>+----------v---------+</w:t>
-      </w:r>
-    </w:p>
-    <w:p>
-      <w:pPr>
-        <w:rPr>
-          <w:rFonts w:ascii="Trebuchet MS" w:hAnsi="Trebuchet MS"/>
-        </w:rPr>
-      </w:pPr>
-      <w:r>
-        <w:rPr>
-          <w:rFonts w:ascii="Trebuchet MS" w:hAnsi="Trebuchet MS"/>
-        </w:rPr>
-        <w:t xml:space="preserve">| Memória </w:t>
-      </w:r>
-      <w:proofErr w:type="gramStart"/>
-      <w:r>
-        <w:rPr>
-          <w:rFonts w:ascii="Trebuchet MS" w:hAnsi="Trebuchet MS"/>
-        </w:rPr>
-        <w:t>Principal  |</w:t>
-      </w:r>
-      <w:proofErr w:type="gramEnd"/>
-    </w:p>
-    <w:p>
-      <w:pPr>
-        <w:rPr>
-          <w:rFonts w:ascii="Trebuchet MS" w:hAnsi="Trebuchet MS"/>
-        </w:rPr>
-      </w:pPr>
-      <w:r>
-        <w:rPr>
-          <w:rFonts w:ascii="Trebuchet MS" w:hAnsi="Trebuchet MS"/>
-        </w:rPr>
-        <w:t>| (</w:t>
-      </w:r>
-      <w:proofErr w:type="gramStart"/>
-      <w:r>
-        <w:rPr>
-          <w:rFonts w:ascii="Trebuchet MS" w:hAnsi="Trebuchet MS"/>
-        </w:rPr>
-        <w:t xml:space="preserve">RAM)   </w:t>
-      </w:r>
-      <w:proofErr w:type="gramEnd"/>
-      <w:r>
-        <w:rPr>
-          <w:rFonts w:ascii="Trebuchet MS" w:hAnsi="Trebuchet MS"/>
-        </w:rPr>
-        <w:t xml:space="preserve">           |</w:t>
-      </w:r>
-    </w:p>
-    <w:p>
-      <w:pPr>
-        <w:rPr>
-          <w:rFonts w:ascii="Trebuchet MS" w:hAnsi="Trebuchet MS"/>
-        </w:rPr>
-      </w:pPr>
-      <w:r>
-        <w:rPr>
-          <w:rFonts w:ascii="Trebuchet MS" w:hAnsi="Trebuchet MS"/>
-        </w:rPr>
-        <w:t>+----------+---------+</w:t>
-      </w:r>
-    </w:p>
-    <w:p>
-      <w:pPr>
-        <w:rPr>
-          <w:rFonts w:ascii="Trebuchet MS" w:hAnsi="Trebuchet MS"/>
-        </w:rPr>
-      </w:pPr>
-      <w:r>
-        <w:rPr>
-          <w:rFonts w:ascii="Trebuchet MS" w:hAnsi="Trebuchet MS"/>
-        </w:rPr>
-        <w:t xml:space="preserve">           |</w:t>
-      </w:r>
-    </w:p>
-    <w:p>
-      <w:pPr>
-        <w:rPr>
-          <w:rFonts w:ascii="Trebuchet MS" w:hAnsi="Trebuchet MS"/>
-        </w:rPr>
-      </w:pPr>
-      <w:r>
-        <w:rPr>
-          <w:rFonts w:ascii="Trebuchet MS" w:hAnsi="Trebuchet MS"/>
-        </w:rPr>
-        <w:t xml:space="preserve">           |</w:t>
-      </w:r>
-    </w:p>
-    <w:p>
-      <w:pPr>
-        <w:rPr>
-          <w:rFonts w:ascii="Trebuchet MS" w:hAnsi="Trebuchet MS"/>
-        </w:rPr>
-      </w:pPr>
-      <w:r>
-        <w:rPr>
-          <w:rFonts w:ascii="Trebuchet MS" w:hAnsi="Trebuchet MS"/>
-        </w:rPr>
-        <w:t>+----------v---------+</w:t>
-      </w:r>
-    </w:p>
-    <w:p>
-      <w:pPr>
-        <w:rPr>
-          <w:rFonts w:ascii="Trebuchet MS" w:hAnsi="Trebuchet MS"/>
-        </w:rPr>
-      </w:pPr>
-      <w:r>
-        <w:rPr>
-          <w:rFonts w:ascii="Trebuchet MS" w:hAnsi="Trebuchet MS"/>
-        </w:rPr>
-        <w:t>| Armazenamento      |</w:t>
-      </w:r>
-    </w:p>
-    <w:p>
-      <w:pPr>
-        <w:rPr>
-          <w:rFonts w:ascii="Trebuchet MS" w:hAnsi="Trebuchet MS"/>
-        </w:rPr>
-      </w:pPr>
-      <w:r>
-        <w:rPr>
-          <w:rFonts w:ascii="Trebuchet MS" w:hAnsi="Trebuchet MS"/>
-        </w:rPr>
-        <w:t>| Secundário (HD/</w:t>
-      </w:r>
-      <w:proofErr w:type="gramStart"/>
-      <w:r>
-        <w:rPr>
-          <w:rFonts w:ascii="Trebuchet MS" w:hAnsi="Trebuchet MS"/>
-        </w:rPr>
-        <w:t>SSD)|</w:t>
-      </w:r>
-      <w:proofErr w:type="gramEnd"/>
-    </w:p>
-    <w:p>
-      <w:pPr>
-        <w:rPr>
-          <w:rFonts w:ascii="Trebuchet MS" w:hAnsi="Trebuchet MS"/>
-        </w:rPr>
-      </w:pPr>
-      <w:r>
-        <w:rPr>
-          <w:rFonts w:ascii="Trebuchet MS" w:hAnsi="Trebuchet MS"/>
-        </w:rPr>
-        <w:t>+----------+---------+</w:t>
-      </w:r>
-    </w:p>
-    <w:p>
-      <w:pPr>
-        <w:rPr>
-          <w:rFonts w:ascii="Trebuchet MS" w:hAnsi="Trebuchet MS"/>
-        </w:rPr>
-      </w:pPr>
-      <w:r>
-        <w:rPr>
-          <w:rFonts w:ascii="Trebuchet MS" w:hAnsi="Trebuchet MS"/>
-        </w:rPr>
-        <w:t xml:space="preserve">           |</w:t>
-      </w:r>
-    </w:p>
-    <w:p>
-      <w:pPr>
-        <w:rPr>
-          <w:rFonts w:ascii="Trebuchet MS" w:hAnsi="Trebuchet MS"/>
-        </w:rPr>
-      </w:pPr>
-      <w:r>
-        <w:rPr>
-          <w:rFonts w:ascii="Trebuchet MS" w:hAnsi="Trebuchet MS"/>
-        </w:rPr>
-        <w:t xml:space="preserve">           |</w:t>
-      </w:r>
-    </w:p>
-    <w:p>
-      <w:pPr>
-        <w:rPr>
-          <w:rFonts w:ascii="Trebuchet MS" w:hAnsi="Trebuchet MS"/>
-        </w:rPr>
-      </w:pPr>
-      <w:r>
-        <w:rPr>
-          <w:rFonts w:ascii="Trebuchet MS" w:hAnsi="Trebuchet MS"/>
-        </w:rPr>
-        <w:t>+----------v---------+</w:t>
-      </w:r>
-    </w:p>
-    <w:p>
-      <w:pPr>
-        <w:rPr>
-          <w:rFonts w:ascii="Trebuchet MS" w:hAnsi="Trebuchet MS"/>
-        </w:rPr>
-      </w:pPr>
-      <w:r>
-        <w:rPr>
-          <w:rFonts w:ascii="Trebuchet MS" w:hAnsi="Trebuchet MS"/>
-        </w:rPr>
-        <w:t>| Dispositivos       |</w:t>
-      </w:r>
-    </w:p>
-    <w:p>
-      <w:pPr>
-        <w:rPr>
-          <w:rFonts w:ascii="Trebuchet MS" w:hAnsi="Trebuchet MS"/>
-        </w:rPr>
-      </w:pPr>
-      <w:r>
-        <w:rPr>
-          <w:rFonts w:ascii="Trebuchet MS" w:hAnsi="Trebuchet MS"/>
-        </w:rPr>
-        <w:t>| de Saída           |</w:t>
-      </w:r>
-    </w:p>
-    <w:p>
-      <w:pPr>
-        <w:rPr>
-          <w:rFonts w:ascii="Trebuchet MS" w:hAnsi="Trebuchet MS"/>
-        </w:rPr>
-      </w:pPr>
-      <w:r>
-        <w:rPr>
-          <w:rFonts w:ascii="Trebuchet MS" w:hAnsi="Trebuchet MS"/>
-        </w:rPr>
-        <w:t>+--------------------+</w:t>
-      </w:r>
-    </w:p>
-    <w:p>
-      <w:pPr>
-        <w:rPr>
-          <w:rFonts w:ascii="Trebuchet MS" w:hAnsi="Trebuchet MS"/>
-        </w:rPr>
-      </w:pPr>
-    </w:p>
-    <w:p>
-      <w:pPr>
-        <w:rPr>
-          <w:rFonts w:ascii="Trebuchet MS" w:hAnsi="Trebuchet MS"/>
           <w:lang w:eastAsia="pt-BR"/>
         </w:rPr>
       </w:pPr>
@@ -1053,7 +544,7 @@
           <w:b/>
           <w:bCs/>
         </w:rPr>
-        <w:t>2</w:t>
+        <w:t xml:space="preserve">2 - </w:t>
       </w:r>
       <w:r>
         <w:rPr>
@@ -1061,7 +552,7 @@
           <w:b/>
           <w:bCs/>
         </w:rPr>
-        <w:t xml:space="preserve"> - </w:t>
+        <w:t>O que é a CPU?</w:t>
       </w:r>
       <w:r>
         <w:rPr>
@@ -1069,83 +560,83 @@
           <w:b/>
           <w:bCs/>
         </w:rPr>
-        <w:t>O que é a CPU?</w:t>
-      </w:r>
-      <w:r>
+        <w:t xml:space="preserve"> (*)</w:t>
+      </w:r>
+    </w:p>
+    <w:p>
+      <w:pPr>
+        <w:rPr>
+          <w:rFonts w:ascii="Trebuchet MS" w:hAnsi="Trebuchet MS"/>
+        </w:rPr>
+      </w:pPr>
+    </w:p>
+    <w:p>
+      <w:pPr>
+        <w:rPr>
+          <w:rFonts w:ascii="Trebuchet MS" w:hAnsi="Trebuchet MS"/>
+        </w:rPr>
+      </w:pPr>
+      <w:r>
+        <w:rPr>
+          <w:rFonts w:ascii="Trebuchet MS" w:hAnsi="Trebuchet MS"/>
+          <w:lang w:eastAsia="pt-BR"/>
+        </w:rPr>
+        <w:t xml:space="preserve">A CPU (Central </w:t>
+      </w:r>
+      <w:proofErr w:type="spellStart"/>
+      <w:r>
+        <w:rPr>
+          <w:rFonts w:ascii="Trebuchet MS" w:hAnsi="Trebuchet MS"/>
+          <w:lang w:eastAsia="pt-BR"/>
+        </w:rPr>
+        <w:t>Processing</w:t>
+      </w:r>
+      <w:proofErr w:type="spellEnd"/>
+      <w:r>
+        <w:rPr>
+          <w:rFonts w:ascii="Trebuchet MS" w:hAnsi="Trebuchet MS"/>
+          <w:lang w:eastAsia="pt-BR"/>
+        </w:rPr>
+        <w:t xml:space="preserve"> Unit), ou Unidade Central de Processamento, é o "cérebro" do computador. É responsável por interpretar e executar instruções de programas e realizar cálculos necessários para o funcionamento dos aplicativos e sistemas operacionais.</w:t>
+      </w:r>
+    </w:p>
+    <w:p>
+      <w:pPr>
+        <w:rPr>
+          <w:rFonts w:ascii="Trebuchet MS" w:hAnsi="Trebuchet MS"/>
+        </w:rPr>
+      </w:pPr>
+    </w:p>
+    <w:p>
+      <w:pPr>
+        <w:rPr>
+          <w:rFonts w:ascii="Trebuchet MS" w:hAnsi="Trebuchet MS"/>
+        </w:rPr>
+      </w:pPr>
+    </w:p>
+    <w:p>
+      <w:pPr>
         <w:rPr>
           <w:rFonts w:ascii="Trebuchet MS" w:hAnsi="Trebuchet MS"/>
           <w:b/>
           <w:bCs/>
         </w:rPr>
-        <w:t xml:space="preserve"> (*)</w:t>
-      </w:r>
-    </w:p>
-    <w:p>
-      <w:pPr>
-        <w:rPr>
-          <w:rFonts w:ascii="Trebuchet MS" w:hAnsi="Trebuchet MS"/>
-        </w:rPr>
-      </w:pPr>
-    </w:p>
-    <w:p>
-      <w:pPr>
-        <w:rPr>
-          <w:rFonts w:ascii="Trebuchet MS" w:hAnsi="Trebuchet MS"/>
-        </w:rPr>
-      </w:pPr>
-      <w:r>
-        <w:rPr>
-          <w:rFonts w:ascii="Trebuchet MS" w:hAnsi="Trebuchet MS"/>
-          <w:lang w:eastAsia="pt-BR"/>
-        </w:rPr>
-        <w:t xml:space="preserve">A CPU (Central </w:t>
-      </w:r>
-      <w:proofErr w:type="spellStart"/>
-      <w:r>
-        <w:rPr>
-          <w:rFonts w:ascii="Trebuchet MS" w:hAnsi="Trebuchet MS"/>
-          <w:lang w:eastAsia="pt-BR"/>
-        </w:rPr>
-        <w:t>Processing</w:t>
-      </w:r>
-      <w:proofErr w:type="spellEnd"/>
-      <w:r>
-        <w:rPr>
-          <w:rFonts w:ascii="Trebuchet MS" w:hAnsi="Trebuchet MS"/>
-          <w:lang w:eastAsia="pt-BR"/>
-        </w:rPr>
-        <w:t xml:space="preserve"> Unit), ou Unidade Central de Processamento, é o "cérebro" do computador. É responsável por interpretar e executar instruções de programas e realizar cálculos necessários para o funcionamento dos aplicativos e sistemas operacionais.</w:t>
-      </w:r>
-    </w:p>
-    <w:p>
-      <w:pPr>
-        <w:rPr>
-          <w:rFonts w:ascii="Trebuchet MS" w:hAnsi="Trebuchet MS"/>
-        </w:rPr>
-      </w:pPr>
-    </w:p>
-    <w:p>
-      <w:pPr>
-        <w:rPr>
-          <w:rFonts w:ascii="Trebuchet MS" w:hAnsi="Trebuchet MS"/>
-        </w:rPr>
-      </w:pPr>
-    </w:p>
-    <w:p>
-      <w:pPr>
+      </w:pPr>
+      <w:r>
         <w:rPr>
           <w:rFonts w:ascii="Trebuchet MS" w:hAnsi="Trebuchet MS"/>
           <w:b/>
           <w:bCs/>
         </w:rPr>
-      </w:pPr>
+        <w:t xml:space="preserve">3 - </w:t>
+      </w:r>
       <w:r>
         <w:rPr>
           <w:rFonts w:ascii="Trebuchet MS" w:hAnsi="Trebuchet MS"/>
           <w:b/>
           <w:bCs/>
         </w:rPr>
-        <w:t>3</w:t>
+        <w:t xml:space="preserve">O que a </w:t>
       </w:r>
       <w:r>
         <w:rPr>
@@ -1153,7 +644,7 @@
           <w:b/>
           <w:bCs/>
         </w:rPr>
-        <w:t xml:space="preserve"> - </w:t>
+        <w:t>ULA? (</w:t>
       </w:r>
       <w:r>
         <w:rPr>
@@ -1161,161 +652,130 @@
           <w:b/>
           <w:bCs/>
         </w:rPr>
-        <w:t xml:space="preserve">O que a </w:t>
-      </w:r>
-      <w:r>
+        <w:t>*)</w:t>
+      </w:r>
+    </w:p>
+    <w:p>
+      <w:pPr>
+        <w:rPr>
+          <w:rFonts w:ascii="Trebuchet MS" w:hAnsi="Trebuchet MS"/>
+        </w:rPr>
+      </w:pPr>
+    </w:p>
+    <w:p>
+      <w:pPr>
+        <w:rPr>
+          <w:rFonts w:ascii="Trebuchet MS" w:hAnsi="Trebuchet MS"/>
+          <w:lang w:eastAsia="pt-BR"/>
+        </w:rPr>
+      </w:pPr>
+      <w:r>
+        <w:rPr>
+          <w:rFonts w:ascii="Trebuchet MS" w:hAnsi="Trebuchet MS"/>
+          <w:lang w:eastAsia="pt-BR"/>
+        </w:rPr>
+        <w:t>A ULA (Unidade Lógica e Aritmética) é uma parte da CPU responsável por realizar operações matemáticas e lógicas, como somas, subtrações, multiplicações, comparações e operações booleanas.</w:t>
+      </w:r>
+    </w:p>
+    <w:p>
+      <w:pPr>
+        <w:rPr>
+          <w:rFonts w:ascii="Trebuchet MS" w:hAnsi="Trebuchet MS"/>
+        </w:rPr>
+      </w:pPr>
+    </w:p>
+    <w:p>
+      <w:pPr>
+        <w:rPr>
+          <w:rFonts w:ascii="Trebuchet MS" w:hAnsi="Trebuchet MS"/>
+        </w:rPr>
+      </w:pPr>
+    </w:p>
+    <w:p>
+      <w:pPr>
         <w:rPr>
           <w:rFonts w:ascii="Trebuchet MS" w:hAnsi="Trebuchet MS"/>
           <w:b/>
           <w:bCs/>
         </w:rPr>
-        <w:t>ULA? (</w:t>
-      </w:r>
+      </w:pPr>
       <w:r>
         <w:rPr>
           <w:rFonts w:ascii="Trebuchet MS" w:hAnsi="Trebuchet MS"/>
           <w:b/>
           <w:bCs/>
         </w:rPr>
-        <w:t>*)</w:t>
-      </w:r>
-    </w:p>
-    <w:p>
-      <w:pPr>
-        <w:rPr>
-          <w:rFonts w:ascii="Trebuchet MS" w:hAnsi="Trebuchet MS"/>
-        </w:rPr>
-      </w:pPr>
-    </w:p>
-    <w:p>
-      <w:pPr>
-        <w:rPr>
-          <w:rFonts w:ascii="Trebuchet MS" w:hAnsi="Trebuchet MS"/>
-          <w:lang w:eastAsia="pt-BR"/>
-        </w:rPr>
-      </w:pPr>
-      <w:r>
-        <w:rPr>
-          <w:rFonts w:ascii="Trebuchet MS" w:hAnsi="Trebuchet MS"/>
-          <w:lang w:eastAsia="pt-BR"/>
-        </w:rPr>
-        <w:t>A ULA (Unidade Lógica e Aritmética) é uma parte da CPU responsável por realizar operações matemáticas e lógicas, como somas, subtrações, multiplicações, comparações e operações booleanas.</w:t>
-      </w:r>
-    </w:p>
-    <w:p>
-      <w:pPr>
-        <w:rPr>
-          <w:rFonts w:ascii="Trebuchet MS" w:hAnsi="Trebuchet MS"/>
-        </w:rPr>
-      </w:pPr>
-    </w:p>
-    <w:p>
-      <w:pPr>
-        <w:rPr>
-          <w:rFonts w:ascii="Trebuchet MS" w:hAnsi="Trebuchet MS"/>
-        </w:rPr>
-      </w:pPr>
-    </w:p>
-    <w:p>
-      <w:pPr>
+        <w:t xml:space="preserve">4 - </w:t>
+      </w:r>
+      <w:r>
         <w:rPr>
           <w:rFonts w:ascii="Trebuchet MS" w:hAnsi="Trebuchet MS"/>
           <w:b/>
           <w:bCs/>
         </w:rPr>
-      </w:pPr>
+        <w:t>O que são os registradores, para que servem, onde se localizam?</w:t>
+      </w:r>
       <w:r>
         <w:rPr>
           <w:rFonts w:ascii="Trebuchet MS" w:hAnsi="Trebuchet MS"/>
           <w:b/>
           <w:bCs/>
         </w:rPr>
-        <w:t>4</w:t>
-      </w:r>
-      <w:r>
+        <w:t xml:space="preserve"> (*)</w:t>
+      </w:r>
+    </w:p>
+    <w:p>
+      <w:pPr>
+        <w:rPr>
+          <w:rFonts w:ascii="Trebuchet MS" w:hAnsi="Trebuchet MS"/>
+        </w:rPr>
+      </w:pPr>
+    </w:p>
+    <w:p>
+      <w:pPr>
+        <w:rPr>
+          <w:rFonts w:ascii="Trebuchet MS" w:hAnsi="Trebuchet MS"/>
+          <w:lang w:eastAsia="pt-BR"/>
+        </w:rPr>
+      </w:pPr>
+      <w:r>
+        <w:rPr>
+          <w:rFonts w:ascii="Trebuchet MS" w:hAnsi="Trebuchet MS"/>
+          <w:lang w:eastAsia="pt-BR"/>
+        </w:rPr>
+        <w:lastRenderedPageBreak/>
+        <w:t>Registradores são pequenas áreas de armazenamento na própria CPU que guardam dados temporários, instruções ou endereços de memória durante o processamento. Estão localizados dentro da CPU e oferecem acesso extremamente rápido.</w:t>
+      </w:r>
+    </w:p>
+    <w:p>
+      <w:pPr>
+        <w:rPr>
+          <w:rFonts w:ascii="Trebuchet MS" w:hAnsi="Trebuchet MS"/>
+        </w:rPr>
+      </w:pPr>
+    </w:p>
+    <w:p>
+      <w:pPr>
+        <w:rPr>
+          <w:rFonts w:ascii="Trebuchet MS" w:hAnsi="Trebuchet MS"/>
+        </w:rPr>
+      </w:pPr>
+    </w:p>
+    <w:p>
+      <w:pPr>
         <w:rPr>
           <w:rFonts w:ascii="Trebuchet MS" w:hAnsi="Trebuchet MS"/>
           <w:b/>
           <w:bCs/>
         </w:rPr>
-        <w:t xml:space="preserve"> - </w:t>
-      </w:r>
+      </w:pPr>
       <w:r>
         <w:rPr>
           <w:rFonts w:ascii="Trebuchet MS" w:hAnsi="Trebuchet MS"/>
           <w:b/>
           <w:bCs/>
         </w:rPr>
-        <w:t>O que são os registradores, para que servem, onde se localizam?</w:t>
-      </w:r>
-      <w:r>
-        <w:rPr>
-          <w:rFonts w:ascii="Trebuchet MS" w:hAnsi="Trebuchet MS"/>
-          <w:b/>
-          <w:bCs/>
-        </w:rPr>
-        <w:t xml:space="preserve"> (*)</w:t>
-      </w:r>
-    </w:p>
-    <w:p>
-      <w:pPr>
-        <w:rPr>
-          <w:rFonts w:ascii="Trebuchet MS" w:hAnsi="Trebuchet MS"/>
-        </w:rPr>
-      </w:pPr>
-    </w:p>
-    <w:p>
-      <w:pPr>
-        <w:rPr>
-          <w:rFonts w:ascii="Trebuchet MS" w:hAnsi="Trebuchet MS"/>
-          <w:lang w:eastAsia="pt-BR"/>
-        </w:rPr>
-      </w:pPr>
-      <w:r>
-        <w:rPr>
-          <w:rFonts w:ascii="Trebuchet MS" w:hAnsi="Trebuchet MS"/>
-          <w:lang w:eastAsia="pt-BR"/>
-        </w:rPr>
-        <w:t>Registradores são pequenas áreas de armazenamento na própria CPU que guardam dados temporários, instruções ou endereços de memória durante o processamento. Estão localizados dentro da CPU e oferecem acesso extremamente rápido.</w:t>
-      </w:r>
-    </w:p>
-    <w:p>
-      <w:pPr>
-        <w:rPr>
-          <w:rFonts w:ascii="Trebuchet MS" w:hAnsi="Trebuchet MS"/>
-        </w:rPr>
-      </w:pPr>
-    </w:p>
-    <w:p>
-      <w:pPr>
-        <w:rPr>
-          <w:rFonts w:ascii="Trebuchet MS" w:hAnsi="Trebuchet MS"/>
-        </w:rPr>
-      </w:pPr>
-    </w:p>
-    <w:p>
-      <w:pPr>
-        <w:rPr>
-          <w:rFonts w:ascii="Trebuchet MS" w:hAnsi="Trebuchet MS"/>
-          <w:b/>
-          <w:bCs/>
-        </w:rPr>
-      </w:pPr>
-      <w:r>
-        <w:rPr>
-          <w:rFonts w:ascii="Trebuchet MS" w:hAnsi="Trebuchet MS"/>
-          <w:b/>
-          <w:bCs/>
-        </w:rPr>
-        <w:t>5</w:t>
-      </w:r>
-      <w:r>
-        <w:rPr>
-          <w:rFonts w:ascii="Trebuchet MS" w:hAnsi="Trebuchet MS"/>
-          <w:b/>
-          <w:bCs/>
-        </w:rPr>
-        <w:t xml:space="preserve"> - </w:t>
+        <w:t xml:space="preserve">5 - </w:t>
       </w:r>
       <w:r>
         <w:rPr>
@@ -1533,7 +993,6 @@
           <w:bCs/>
           <w:lang w:eastAsia="pt-BR"/>
         </w:rPr>
-        <w:lastRenderedPageBreak/>
         <w:t>Flash</w:t>
       </w:r>
       <w:r>
@@ -1667,15 +1126,7 @@
           <w:b/>
           <w:bCs/>
         </w:rPr>
-        <w:t>6</w:t>
-      </w:r>
-      <w:r>
-        <w:rPr>
-          <w:rFonts w:ascii="Trebuchet MS" w:hAnsi="Trebuchet MS"/>
-          <w:b/>
-          <w:bCs/>
-        </w:rPr>
-        <w:t xml:space="preserve"> - </w:t>
+        <w:t xml:space="preserve">6 - </w:t>
       </w:r>
       <w:r>
         <w:rPr>
@@ -1784,7 +1235,7 @@
           <w:b/>
           <w:bCs/>
         </w:rPr>
-        <w:t>7</w:t>
+        <w:t xml:space="preserve">7 - </w:t>
       </w:r>
       <w:r>
         <w:rPr>
@@ -1792,243 +1243,268 @@
           <w:b/>
           <w:bCs/>
         </w:rPr>
-        <w:t xml:space="preserve"> - </w:t>
-      </w:r>
+        <w:t xml:space="preserve">O que é o CS – Chip </w:t>
+      </w:r>
+      <w:proofErr w:type="spellStart"/>
       <w:r>
         <w:rPr>
           <w:rFonts w:ascii="Trebuchet MS" w:hAnsi="Trebuchet MS"/>
           <w:b/>
           <w:bCs/>
         </w:rPr>
-        <w:t xml:space="preserve">O que é o CS – Chip </w:t>
-      </w:r>
-      <w:proofErr w:type="spellStart"/>
+        <w:t>select</w:t>
+      </w:r>
+      <w:proofErr w:type="spellEnd"/>
       <w:r>
         <w:rPr>
           <w:rFonts w:ascii="Trebuchet MS" w:hAnsi="Trebuchet MS"/>
           <w:b/>
           <w:bCs/>
         </w:rPr>
-        <w:t>select</w:t>
-      </w:r>
-      <w:proofErr w:type="spellEnd"/>
+        <w:t>?</w:t>
+      </w:r>
       <w:r>
         <w:rPr>
           <w:rFonts w:ascii="Trebuchet MS" w:hAnsi="Trebuchet MS"/>
           <w:b/>
           <w:bCs/>
         </w:rPr>
-        <w:t>?</w:t>
-      </w:r>
-      <w:r>
+        <w:t xml:space="preserve"> (*)</w:t>
+      </w:r>
+    </w:p>
+    <w:p>
+      <w:pPr>
+        <w:rPr>
+          <w:rFonts w:ascii="Trebuchet MS" w:hAnsi="Trebuchet MS"/>
+        </w:rPr>
+      </w:pPr>
+    </w:p>
+    <w:p>
+      <w:pPr>
+        <w:rPr>
+          <w:rFonts w:ascii="Trebuchet MS" w:hAnsi="Trebuchet MS"/>
+          <w:lang w:eastAsia="pt-BR"/>
+        </w:rPr>
+      </w:pPr>
+      <w:r>
+        <w:rPr>
+          <w:rFonts w:ascii="Trebuchet MS" w:hAnsi="Trebuchet MS"/>
+          <w:lang w:eastAsia="pt-BR"/>
+        </w:rPr>
+        <w:t xml:space="preserve">CS, ou Chip </w:t>
+      </w:r>
+      <w:proofErr w:type="spellStart"/>
+      <w:r>
+        <w:rPr>
+          <w:rFonts w:ascii="Trebuchet MS" w:hAnsi="Trebuchet MS"/>
+          <w:lang w:eastAsia="pt-BR"/>
+        </w:rPr>
+        <w:t>Select</w:t>
+      </w:r>
+      <w:proofErr w:type="spellEnd"/>
+      <w:r>
+        <w:rPr>
+          <w:rFonts w:ascii="Trebuchet MS" w:hAnsi="Trebuchet MS"/>
+          <w:lang w:eastAsia="pt-BR"/>
+        </w:rPr>
+        <w:t>, é um sinal usado para habilitar um chip específico entre vários conectados ao barramento, controlando a comunicação para que somente o chip selecionado responda.</w:t>
+      </w:r>
+    </w:p>
+    <w:p>
+      <w:pPr>
+        <w:rPr>
+          <w:rFonts w:ascii="Trebuchet MS" w:hAnsi="Trebuchet MS"/>
+        </w:rPr>
+      </w:pPr>
+    </w:p>
+    <w:p>
+      <w:pPr>
+        <w:rPr>
+          <w:rFonts w:ascii="Trebuchet MS" w:hAnsi="Trebuchet MS"/>
+        </w:rPr>
+      </w:pPr>
+    </w:p>
+    <w:p>
+      <w:pPr>
+        <w:rPr>
+          <w:rFonts w:ascii="Trebuchet MS" w:hAnsi="Trebuchet MS"/>
+        </w:rPr>
+      </w:pPr>
+    </w:p>
+    <w:p>
+      <w:pPr>
         <w:rPr>
           <w:rFonts w:ascii="Trebuchet MS" w:hAnsi="Trebuchet MS"/>
           <w:b/>
           <w:bCs/>
         </w:rPr>
-        <w:t xml:space="preserve"> (*)</w:t>
-      </w:r>
-    </w:p>
-    <w:p>
-      <w:pPr>
-        <w:rPr>
-          <w:rFonts w:ascii="Trebuchet MS" w:hAnsi="Trebuchet MS"/>
-        </w:rPr>
-      </w:pPr>
-    </w:p>
-    <w:p>
-      <w:pPr>
-        <w:rPr>
-          <w:rFonts w:ascii="Trebuchet MS" w:hAnsi="Trebuchet MS"/>
-          <w:lang w:eastAsia="pt-BR"/>
-        </w:rPr>
-      </w:pPr>
-      <w:r>
-        <w:rPr>
-          <w:rFonts w:ascii="Trebuchet MS" w:hAnsi="Trebuchet MS"/>
-          <w:lang w:eastAsia="pt-BR"/>
-        </w:rPr>
-        <w:t xml:space="preserve">CS, ou Chip </w:t>
-      </w:r>
-      <w:proofErr w:type="spellStart"/>
-      <w:r>
-        <w:rPr>
-          <w:rFonts w:ascii="Trebuchet MS" w:hAnsi="Trebuchet MS"/>
-          <w:lang w:eastAsia="pt-BR"/>
-        </w:rPr>
-        <w:t>Select</w:t>
-      </w:r>
-      <w:proofErr w:type="spellEnd"/>
-      <w:r>
-        <w:rPr>
-          <w:rFonts w:ascii="Trebuchet MS" w:hAnsi="Trebuchet MS"/>
-          <w:lang w:eastAsia="pt-BR"/>
-        </w:rPr>
-        <w:t>, é um sinal usado para habilitar um chip específico entre vários conectados ao barramento, controlando a comunicação para que somente o chip selecionado responda.</w:t>
-      </w:r>
-    </w:p>
-    <w:p>
-      <w:pPr>
-        <w:rPr>
-          <w:rFonts w:ascii="Trebuchet MS" w:hAnsi="Trebuchet MS"/>
-        </w:rPr>
-      </w:pPr>
-    </w:p>
-    <w:p>
-      <w:pPr>
-        <w:rPr>
-          <w:rFonts w:ascii="Trebuchet MS" w:hAnsi="Trebuchet MS"/>
-        </w:rPr>
-      </w:pPr>
-    </w:p>
-    <w:p>
-      <w:pPr>
-        <w:rPr>
-          <w:rFonts w:ascii="Trebuchet MS" w:hAnsi="Trebuchet MS"/>
-        </w:rPr>
-      </w:pPr>
-    </w:p>
-    <w:p>
-      <w:pPr>
+      </w:pPr>
+      <w:r>
         <w:rPr>
           <w:rFonts w:ascii="Trebuchet MS" w:hAnsi="Trebuchet MS"/>
           <w:b/>
           <w:bCs/>
         </w:rPr>
-      </w:pPr>
+        <w:t xml:space="preserve">8 - </w:t>
+      </w:r>
       <w:r>
         <w:rPr>
           <w:rFonts w:ascii="Trebuchet MS" w:hAnsi="Trebuchet MS"/>
           <w:b/>
           <w:bCs/>
         </w:rPr>
-        <w:t>8</w:t>
-      </w:r>
+        <w:t xml:space="preserve">O que é o </w:t>
+      </w:r>
+      <w:proofErr w:type="spellStart"/>
       <w:r>
         <w:rPr>
           <w:rFonts w:ascii="Trebuchet MS" w:hAnsi="Trebuchet MS"/>
           <w:b/>
           <w:bCs/>
         </w:rPr>
-        <w:t xml:space="preserve"> - </w:t>
-      </w:r>
+        <w:t>adress</w:t>
+      </w:r>
+      <w:proofErr w:type="spellEnd"/>
       <w:r>
         <w:rPr>
           <w:rFonts w:ascii="Trebuchet MS" w:hAnsi="Trebuchet MS"/>
           <w:b/>
           <w:bCs/>
         </w:rPr>
-        <w:t xml:space="preserve">O que é o </w:t>
-      </w:r>
-      <w:proofErr w:type="spellStart"/>
+        <w:t xml:space="preserve"> bus e o data bus?</w:t>
+      </w:r>
       <w:r>
         <w:rPr>
           <w:rFonts w:ascii="Trebuchet MS" w:hAnsi="Trebuchet MS"/>
           <w:b/>
           <w:bCs/>
         </w:rPr>
-        <w:t>adress</w:t>
+        <w:t xml:space="preserve"> (**)</w:t>
+      </w:r>
+    </w:p>
+    <w:p>
+      <w:pPr>
+        <w:rPr>
+          <w:rFonts w:ascii="Trebuchet MS" w:hAnsi="Trebuchet MS"/>
+        </w:rPr>
+      </w:pPr>
+    </w:p>
+    <w:p>
+      <w:pPr>
+        <w:rPr>
+          <w:rFonts w:ascii="Trebuchet MS" w:hAnsi="Trebuchet MS"/>
+          <w:lang w:eastAsia="pt-BR"/>
+        </w:rPr>
+      </w:pPr>
+      <w:proofErr w:type="spellStart"/>
+      <w:r>
+        <w:rPr>
+          <w:rFonts w:ascii="Trebuchet MS" w:hAnsi="Trebuchet MS"/>
+          <w:lang w:eastAsia="pt-BR"/>
+        </w:rPr>
+        <w:t>Address</w:t>
       </w:r>
       <w:proofErr w:type="spellEnd"/>
       <w:r>
+        <w:rPr>
+          <w:rFonts w:ascii="Trebuchet MS" w:hAnsi="Trebuchet MS"/>
+          <w:lang w:eastAsia="pt-BR"/>
+        </w:rPr>
+        <w:t xml:space="preserve"> bus (barramento de endereços): carrega informações sobre onde dados precisam ser enviados ou acessados na memória.</w:t>
+      </w:r>
+    </w:p>
+    <w:p>
+      <w:pPr>
+        <w:rPr>
+          <w:rFonts w:ascii="Trebuchet MS" w:hAnsi="Trebuchet MS"/>
+          <w:lang w:eastAsia="pt-BR"/>
+        </w:rPr>
+      </w:pPr>
+    </w:p>
+    <w:p>
+      <w:pPr>
+        <w:rPr>
+          <w:rFonts w:ascii="Trebuchet MS" w:hAnsi="Trebuchet MS"/>
+        </w:rPr>
+      </w:pPr>
+      <w:r>
+        <w:rPr>
+          <w:rFonts w:ascii="Trebuchet MS" w:hAnsi="Trebuchet MS"/>
+          <w:lang w:eastAsia="pt-BR"/>
+        </w:rPr>
+        <w:t>Data bus (barramento de dados):</w:t>
+      </w:r>
+      <w:r>
+        <w:rPr>
+          <w:rFonts w:ascii="Open Sans" w:hAnsi="Open Sans" w:cs="Open Sans"/>
+          <w:color w:val="424242"/>
+          <w:spacing w:val="3"/>
+          <w:sz w:val="30"/>
+          <w:szCs w:val="30"/>
+          <w:shd w:val="clear" w:color="auto" w:fill="F5F7F8"/>
+        </w:rPr>
+        <w:t xml:space="preserve"> </w:t>
+      </w:r>
+      <w:r>
+        <w:rPr>
+          <w:rFonts w:ascii="Trebuchet MS" w:hAnsi="Trebuchet MS"/>
+          <w:lang w:eastAsia="pt-BR"/>
+        </w:rPr>
+        <w:t>se refere a um conjunto de sistemas que é integrado a um computador ou dispositivo por meio de comunicações com fio com um conector que auxilia no transporte de dados de um componente para outro</w:t>
+      </w:r>
+      <w:r>
+        <w:rPr>
+          <w:rFonts w:ascii="Trebuchet MS" w:hAnsi="Trebuchet MS"/>
+          <w:lang w:eastAsia="pt-BR"/>
+        </w:rPr>
+        <w:t>.</w:t>
+      </w:r>
+    </w:p>
+    <w:p>
+      <w:pPr>
+        <w:rPr>
+          <w:rFonts w:ascii="Trebuchet MS" w:hAnsi="Trebuchet MS"/>
+        </w:rPr>
+      </w:pPr>
+    </w:p>
+    <w:p>
+      <w:pPr>
+        <w:rPr>
+          <w:rFonts w:ascii="Trebuchet MS" w:hAnsi="Trebuchet MS"/>
+        </w:rPr>
+      </w:pPr>
+    </w:p>
+    <w:p>
+      <w:pPr>
         <w:rPr>
           <w:rFonts w:ascii="Trebuchet MS" w:hAnsi="Trebuchet MS"/>
           <w:b/>
           <w:bCs/>
         </w:rPr>
-        <w:t xml:space="preserve"> bus e o data bus?</w:t>
-      </w:r>
+      </w:pPr>
       <w:r>
         <w:rPr>
           <w:rFonts w:ascii="Trebuchet MS" w:hAnsi="Trebuchet MS"/>
           <w:b/>
           <w:bCs/>
         </w:rPr>
-        <w:t xml:space="preserve"> (**)</w:t>
-      </w:r>
-    </w:p>
-    <w:p>
-      <w:pPr>
-        <w:rPr>
-          <w:rFonts w:ascii="Trebuchet MS" w:hAnsi="Trebuchet MS"/>
-        </w:rPr>
-      </w:pPr>
-    </w:p>
-    <w:p>
-      <w:pPr>
-        <w:rPr>
-          <w:rFonts w:ascii="Trebuchet MS" w:hAnsi="Trebuchet MS"/>
-          <w:lang w:eastAsia="pt-BR"/>
-        </w:rPr>
-      </w:pPr>
-      <w:proofErr w:type="spellStart"/>
-      <w:r>
-        <w:rPr>
-          <w:rFonts w:ascii="Trebuchet MS" w:hAnsi="Trebuchet MS"/>
-          <w:lang w:eastAsia="pt-BR"/>
-        </w:rPr>
-        <w:t>Address</w:t>
-      </w:r>
-      <w:proofErr w:type="spellEnd"/>
-      <w:r>
-        <w:rPr>
-          <w:rFonts w:ascii="Trebuchet MS" w:hAnsi="Trebuchet MS"/>
-          <w:lang w:eastAsia="pt-BR"/>
-        </w:rPr>
-        <w:t xml:space="preserve"> bus (barramento de endereços): carrega informações sobre onde dados precisam ser enviados ou acessados na memória.</w:t>
-      </w:r>
-    </w:p>
-    <w:p>
-      <w:pPr>
-        <w:rPr>
-          <w:rFonts w:ascii="Trebuchet MS" w:hAnsi="Trebuchet MS"/>
-          <w:lang w:eastAsia="pt-BR"/>
-        </w:rPr>
-      </w:pPr>
-      <w:r>
-        <w:rPr>
-          <w:rFonts w:ascii="Trebuchet MS" w:hAnsi="Trebuchet MS"/>
-          <w:lang w:eastAsia="pt-BR"/>
-        </w:rPr>
-        <w:t>Data bus (barramento de dados): transporta os dados reais entre a CPU, a memória e outros dispositivos.</w:t>
-      </w:r>
-    </w:p>
-    <w:p>
-      <w:pPr>
-        <w:rPr>
-          <w:rFonts w:ascii="Trebuchet MS" w:hAnsi="Trebuchet MS"/>
-        </w:rPr>
-      </w:pPr>
-    </w:p>
-    <w:p>
-      <w:pPr>
-        <w:rPr>
-          <w:rFonts w:ascii="Trebuchet MS" w:hAnsi="Trebuchet MS"/>
-        </w:rPr>
-      </w:pPr>
-    </w:p>
-    <w:p>
-      <w:pPr>
-        <w:rPr>
-          <w:rFonts w:ascii="Trebuchet MS" w:hAnsi="Trebuchet MS"/>
-        </w:rPr>
-      </w:pPr>
-    </w:p>
-    <w:p>
-      <w:pPr>
+        <w:t xml:space="preserve">9 - </w:t>
+      </w:r>
+      <w:r>
         <w:rPr>
           <w:rFonts w:ascii="Trebuchet MS" w:hAnsi="Trebuchet MS"/>
           <w:b/>
           <w:bCs/>
         </w:rPr>
-      </w:pPr>
+        <w:t>Pesquisa sobre a arquitetura do processador I5 e do I</w:t>
+      </w:r>
       <w:r>
         <w:rPr>
           <w:rFonts w:ascii="Trebuchet MS" w:hAnsi="Trebuchet MS"/>
           <w:b/>
           <w:bCs/>
         </w:rPr>
-        <w:t>9</w:t>
+        <w:t>7, qual</w:t>
       </w:r>
       <w:r>
         <w:rPr>
@@ -2036,7 +1512,7 @@
           <w:b/>
           <w:bCs/>
         </w:rPr>
-        <w:t xml:space="preserve"> - </w:t>
+        <w:t xml:space="preserve"> seu fabricante, início de fabricação, principais características.</w:t>
       </w:r>
       <w:r>
         <w:rPr>
@@ -2044,123 +1520,84 @@
           <w:b/>
           <w:bCs/>
         </w:rPr>
-        <w:t>Pesquisa sobre a arquitetura do processador I5 e do I</w:t>
-      </w:r>
-      <w:r>
+        <w:t xml:space="preserve"> (**)</w:t>
+      </w:r>
+    </w:p>
+    <w:p>
+      <w:pPr>
+        <w:rPr>
+          <w:rFonts w:ascii="Trebuchet MS" w:hAnsi="Trebuchet MS"/>
+        </w:rPr>
+      </w:pPr>
+    </w:p>
+    <w:p>
+      <w:pPr>
+        <w:rPr>
+          <w:rFonts w:ascii="Trebuchet MS" w:hAnsi="Trebuchet MS"/>
+          <w:lang w:eastAsia="pt-BR"/>
+        </w:rPr>
+      </w:pPr>
+      <w:r>
+        <w:rPr>
+          <w:rFonts w:ascii="Trebuchet MS" w:hAnsi="Trebuchet MS"/>
+          <w:lang w:eastAsia="pt-BR"/>
+        </w:rPr>
+        <w:lastRenderedPageBreak/>
+        <w:t>Os processadores i5 e i7 são fabricados pela Intel, introduzidos a partir de 2009. As séries mais recentes incluem núcleos múltiplos, suporte para Hyper-</w:t>
+      </w:r>
+      <w:proofErr w:type="spellStart"/>
+      <w:r>
+        <w:rPr>
+          <w:rFonts w:ascii="Trebuchet MS" w:hAnsi="Trebuchet MS"/>
+          <w:lang w:eastAsia="pt-BR"/>
+        </w:rPr>
+        <w:t>Threading</w:t>
+      </w:r>
+      <w:proofErr w:type="spellEnd"/>
+      <w:r>
+        <w:rPr>
+          <w:rFonts w:ascii="Trebuchet MS" w:hAnsi="Trebuchet MS"/>
+          <w:lang w:eastAsia="pt-BR"/>
+        </w:rPr>
+        <w:t xml:space="preserve"> (nos i7), cache maior e maior desempenho em multitarefa.</w:t>
+      </w:r>
+    </w:p>
+    <w:p>
+      <w:pPr>
+        <w:rPr>
+          <w:rFonts w:ascii="Trebuchet MS" w:hAnsi="Trebuchet MS"/>
+        </w:rPr>
+      </w:pPr>
+    </w:p>
+    <w:p>
+      <w:pPr>
+        <w:rPr>
+          <w:rFonts w:ascii="Trebuchet MS" w:hAnsi="Trebuchet MS"/>
+        </w:rPr>
+      </w:pPr>
+    </w:p>
+    <w:p>
+      <w:pPr>
+        <w:rPr>
+          <w:rFonts w:ascii="Trebuchet MS" w:hAnsi="Trebuchet MS"/>
+        </w:rPr>
+      </w:pPr>
+    </w:p>
+    <w:p>
+      <w:pPr>
         <w:rPr>
           <w:rFonts w:ascii="Trebuchet MS" w:hAnsi="Trebuchet MS"/>
           <w:b/>
           <w:bCs/>
         </w:rPr>
-        <w:t>7, qual</w:t>
-      </w:r>
+      </w:pPr>
       <w:r>
         <w:rPr>
           <w:rFonts w:ascii="Trebuchet MS" w:hAnsi="Trebuchet MS"/>
           <w:b/>
           <w:bCs/>
         </w:rPr>
-        <w:t xml:space="preserve"> seu fabricante, início de fabricação, principais características.</w:t>
-      </w:r>
-      <w:r>
-        <w:rPr>
-          <w:rFonts w:ascii="Trebuchet MS" w:hAnsi="Trebuchet MS"/>
-          <w:b/>
-          <w:bCs/>
-        </w:rPr>
-        <w:t xml:space="preserve"> (**)</w:t>
-      </w:r>
-    </w:p>
-    <w:p>
-      <w:pPr>
-        <w:rPr>
-          <w:rFonts w:ascii="Trebuchet MS" w:hAnsi="Trebuchet MS"/>
-        </w:rPr>
-      </w:pPr>
-    </w:p>
-    <w:p>
-      <w:pPr>
-        <w:rPr>
-          <w:rFonts w:ascii="Trebuchet MS" w:hAnsi="Trebuchet MS"/>
-          <w:lang w:eastAsia="pt-BR"/>
-        </w:rPr>
-      </w:pPr>
-      <w:r>
-        <w:rPr>
-          <w:rFonts w:ascii="Trebuchet MS" w:hAnsi="Trebuchet MS"/>
-          <w:lang w:eastAsia="pt-BR"/>
-        </w:rPr>
-        <w:t>Os processadores i5 e i7 são fabricados pela Intel, introduzidos a partir de 2009. As séries mais recentes incluem núcleos múltiplos, suporte para Hyper-</w:t>
-      </w:r>
-      <w:proofErr w:type="spellStart"/>
-      <w:r>
-        <w:rPr>
-          <w:rFonts w:ascii="Trebuchet MS" w:hAnsi="Trebuchet MS"/>
-          <w:lang w:eastAsia="pt-BR"/>
-        </w:rPr>
-        <w:t>Threading</w:t>
-      </w:r>
-      <w:proofErr w:type="spellEnd"/>
-      <w:r>
-        <w:rPr>
-          <w:rFonts w:ascii="Trebuchet MS" w:hAnsi="Trebuchet MS"/>
-          <w:lang w:eastAsia="pt-BR"/>
-        </w:rPr>
-        <w:t xml:space="preserve"> (nos i7), cache maior e maior desempenho em multitarefa.</w:t>
-      </w:r>
-    </w:p>
-    <w:p>
-      <w:pPr>
-        <w:rPr>
-          <w:rFonts w:ascii="Trebuchet MS" w:hAnsi="Trebuchet MS"/>
-        </w:rPr>
-      </w:pPr>
-    </w:p>
-    <w:p>
-      <w:pPr>
-        <w:rPr>
-          <w:rFonts w:ascii="Trebuchet MS" w:hAnsi="Trebuchet MS"/>
-        </w:rPr>
-      </w:pPr>
-    </w:p>
-    <w:p>
-      <w:pPr>
-        <w:rPr>
-          <w:rFonts w:ascii="Trebuchet MS" w:hAnsi="Trebuchet MS"/>
-        </w:rPr>
-      </w:pPr>
-    </w:p>
-    <w:p>
-      <w:pPr>
-        <w:rPr>
-          <w:rFonts w:ascii="Trebuchet MS" w:hAnsi="Trebuchet MS"/>
-          <w:b/>
-          <w:bCs/>
-        </w:rPr>
-      </w:pPr>
-      <w:r>
-        <w:rPr>
-          <w:rFonts w:ascii="Trebuchet MS" w:hAnsi="Trebuchet MS"/>
-          <w:b/>
-          <w:bCs/>
-        </w:rPr>
-        <w:t>1</w:t>
-      </w:r>
-      <w:r>
-        <w:rPr>
-          <w:rFonts w:ascii="Trebuchet MS" w:hAnsi="Trebuchet MS"/>
-          <w:b/>
-          <w:bCs/>
-        </w:rPr>
-        <w:t>0</w:t>
-      </w:r>
-      <w:r>
-        <w:rPr>
-          <w:rFonts w:ascii="Trebuchet MS" w:hAnsi="Trebuchet MS"/>
-          <w:b/>
-          <w:bCs/>
-        </w:rPr>
-        <w:t xml:space="preserve"> - </w:t>
+        <w:t xml:space="preserve">10 - </w:t>
       </w:r>
       <w:r>
         <w:rPr>
@@ -2341,7 +1778,6 @@
         <w:rPr>
           <w:rFonts w:ascii="Trebuchet MS" w:hAnsi="Trebuchet MS"/>
         </w:rPr>
-        <w:lastRenderedPageBreak/>
         <w:t xml:space="preserve">Resposta suscintas e objetivas. Como se </w:t>
       </w:r>
       <w:proofErr w:type="spellStart"/>
@@ -10138,6 +9574,10 @@
 </file>
 
 <file path=customXml/item1.xml><?xml version="1.0" encoding="utf-8"?>
+<b:Sources xmlns:b="http://schemas.openxmlformats.org/officeDocument/2006/bibliography" xmlns="http://schemas.openxmlformats.org/officeDocument/2006/bibliography" SelectedStyle="\APASixthEditionOfficeOnline.xsl" StyleName="APA" Version="6"/>
+</file>
+
+<file path=customXml/item2.xml><?xml version="1.0" encoding="utf-8"?>
 <?mso-contentType ?>
 <FormTemplates xmlns="http://schemas.microsoft.com/sharepoint/v3/contenttype/forms">
   <Display>DocumentLibraryForm</Display>
@@ -10146,29 +9586,7 @@
 </FormTemplates>
 </file>
 
-<file path=customXml/item2.xml><?xml version="1.0" encoding="utf-8"?>
-<b:Sources xmlns:b="http://schemas.openxmlformats.org/officeDocument/2006/bibliography" xmlns="http://schemas.openxmlformats.org/officeDocument/2006/bibliography" SelectedStyle="\APASixthEditionOfficeOnline.xsl" StyleName="APA" Version="6"/>
-</file>
-
 <file path=customXml/item3.xml><?xml version="1.0" encoding="utf-8"?>
-<p:properties xmlns:p="http://schemas.microsoft.com/office/2006/metadata/properties" xmlns:xsi="http://www.w3.org/2001/XMLSchema-instance" xmlns:pc="http://schemas.microsoft.com/office/infopath/2007/PartnerControls">
-  <documentManagement>
-    <SharedWithUsers xmlns="676377cb-d3da-425c-8a84-7be589ff98a5">
-      <UserInfo>
-        <DisplayName/>
-        <AccountId xsi:nil="true"/>
-        <AccountType/>
-      </UserInfo>
-    </SharedWithUsers>
-    <TaxCatchAll xmlns="676377cb-d3da-425c-8a84-7be589ff98a5" xsi:nil="true"/>
-    <lcf76f155ced4ddcb4097134ff3c332f xmlns="d6210112-b845-4aab-af77-b97ba142c986">
-      <Terms xmlns="http://schemas.microsoft.com/office/infopath/2007/PartnerControls"/>
-    </lcf76f155ced4ddcb4097134ff3c332f>
-  </documentManagement>
-</p:properties>
-</file>
-
-<file path=customXml/item4.xml><?xml version="1.0" encoding="utf-8"?>
 <ct:contentTypeSchema xmlns:ct="http://schemas.microsoft.com/office/2006/metadata/contentType" xmlns:ma="http://schemas.microsoft.com/office/2006/metadata/properties/metaAttributes" ct:_="" ma:_="" ma:contentTypeName="Documento" ma:contentTypeID="0x01010018F9F967C0049649A0CA37728E5CED85" ma:contentTypeVersion="14" ma:contentTypeDescription="Crie um novo documento." ma:contentTypeScope="" ma:versionID="9171cd72359a4ced55d5d57e835de11f">
   <xsd:schema xmlns:xsd="http://www.w3.org/2001/XMLSchema" xmlns:xs="http://www.w3.org/2001/XMLSchema" xmlns:p="http://schemas.microsoft.com/office/2006/metadata/properties" xmlns:ns2="d6210112-b845-4aab-af77-b97ba142c986" xmlns:ns3="676377cb-d3da-425c-8a84-7be589ff98a5" targetNamespace="http://schemas.microsoft.com/office/2006/metadata/properties" ma:root="true" ma:fieldsID="5ddf8677c3032cd4dbfb172a49b72be6" ns2:_="" ns3:_="">
     <xsd:import namespace="d6210112-b845-4aab-af77-b97ba142c986"/>
@@ -10397,7 +9815,33 @@
 </ct:contentTypeSchema>
 </file>
 
+<file path=customXml/item4.xml><?xml version="1.0" encoding="utf-8"?>
+<p:properties xmlns:p="http://schemas.microsoft.com/office/2006/metadata/properties" xmlns:xsi="http://www.w3.org/2001/XMLSchema-instance" xmlns:pc="http://schemas.microsoft.com/office/infopath/2007/PartnerControls">
+  <documentManagement>
+    <SharedWithUsers xmlns="676377cb-d3da-425c-8a84-7be589ff98a5">
+      <UserInfo>
+        <DisplayName/>
+        <AccountId xsi:nil="true"/>
+        <AccountType/>
+      </UserInfo>
+    </SharedWithUsers>
+    <TaxCatchAll xmlns="676377cb-d3da-425c-8a84-7be589ff98a5" xsi:nil="true"/>
+    <lcf76f155ced4ddcb4097134ff3c332f xmlns="d6210112-b845-4aab-af77-b97ba142c986">
+      <Terms xmlns="http://schemas.microsoft.com/office/infopath/2007/PartnerControls"/>
+    </lcf76f155ced4ddcb4097134ff3c332f>
+  </documentManagement>
+</p:properties>
+</file>
+
 <file path=customXml/itemProps1.xml><?xml version="1.0" encoding="utf-8"?>
+<ds:datastoreItem xmlns:ds="http://schemas.openxmlformats.org/officeDocument/2006/customXml" ds:itemID="{EEF5F0ED-7249-4EF2-A1DC-BCC748468A31}">
+  <ds:schemaRefs>
+    <ds:schemaRef ds:uri="http://schemas.openxmlformats.org/officeDocument/2006/bibliography"/>
+  </ds:schemaRefs>
+</ds:datastoreItem>
+</file>
+
+<file path=customXml/itemProps2.xml><?xml version="1.0" encoding="utf-8"?>
 <ds:datastoreItem xmlns:ds="http://schemas.openxmlformats.org/officeDocument/2006/customXml" ds:itemID="{8377AC35-1F67-4634-A35A-C97BEAAA8887}">
   <ds:schemaRefs>
     <ds:schemaRef ds:uri="http://schemas.microsoft.com/sharepoint/v3/contenttype/forms"/>
@@ -10405,26 +9849,7 @@
 </ds:datastoreItem>
 </file>
 
-<file path=customXml/itemProps2.xml><?xml version="1.0" encoding="utf-8"?>
-<ds:datastoreItem xmlns:ds="http://schemas.openxmlformats.org/officeDocument/2006/customXml" ds:itemID="{EEF5F0ED-7249-4EF2-A1DC-BCC748468A31}">
-  <ds:schemaRefs>
-    <ds:schemaRef ds:uri="http://schemas.openxmlformats.org/officeDocument/2006/bibliography"/>
-  </ds:schemaRefs>
-</ds:datastoreItem>
-</file>
-
 <file path=customXml/itemProps3.xml><?xml version="1.0" encoding="utf-8"?>
-<ds:datastoreItem xmlns:ds="http://schemas.openxmlformats.org/officeDocument/2006/customXml" ds:itemID="{92AEE8A7-1AD4-41B6-8C7E-D78C973ED892}">
-  <ds:schemaRefs>
-    <ds:schemaRef ds:uri="http://schemas.microsoft.com/office/2006/metadata/properties"/>
-    <ds:schemaRef ds:uri="http://schemas.microsoft.com/office/infopath/2007/PartnerControls"/>
-    <ds:schemaRef ds:uri="676377cb-d3da-425c-8a84-7be589ff98a5"/>
-    <ds:schemaRef ds:uri="d6210112-b845-4aab-af77-b97ba142c986"/>
-  </ds:schemaRefs>
-</ds:datastoreItem>
-</file>
-
-<file path=customXml/itemProps4.xml><?xml version="1.0" encoding="utf-8"?>
 <ds:datastoreItem xmlns:ds="http://schemas.openxmlformats.org/officeDocument/2006/customXml" ds:itemID="{5C8CE71B-FEE6-40A4-A507-CE75EAE04290}">
   <ds:schemaRefs>
     <ds:schemaRef ds:uri="http://schemas.microsoft.com/office/2006/metadata/contentType"/>
@@ -10441,4 +9866,15 @@
     <ds:schemaRef ds:uri="http://schemas.microsoft.com/internal/obd"/>
   </ds:schemaRefs>
 </ds:datastoreItem>
+</file>
+
+<file path=customXml/itemProps4.xml><?xml version="1.0" encoding="utf-8"?>
+<ds:datastoreItem xmlns:ds="http://schemas.openxmlformats.org/officeDocument/2006/customXml" ds:itemID="{92AEE8A7-1AD4-41B6-8C7E-D78C973ED892}">
+  <ds:schemaRefs>
+    <ds:schemaRef ds:uri="http://schemas.microsoft.com/office/2006/metadata/properties"/>
+    <ds:schemaRef ds:uri="http://schemas.microsoft.com/office/infopath/2007/PartnerControls"/>
+    <ds:schemaRef ds:uri="676377cb-d3da-425c-8a84-7be589ff98a5"/>
+    <ds:schemaRef ds:uri="d6210112-b845-4aab-af77-b97ba142c986"/>
+  </ds:schemaRefs>
+</ds:datastoreItem>
 </file>
</xml_diff>